<commit_message>
update register form in Chinese
</commit_message>
<xml_diff>
--- a/hugo-ifaise2020/static/attachments/IFAISE2020_Registration_Form_for_Participants_Chinese.docx
+++ b/hugo-ifaise2020/static/attachments/IFAISE2020_Registration_Form_for_Participants_Chinese.docx
@@ -27,8 +27,6 @@
         </w:rPr>
         <w:t>IFAISE2020</w:t>
       </w:r>
-      <w:bookmarkStart w:id="0" w:name="_GoBack"/>
-      <w:bookmarkEnd w:id="0"/>
       <w:r>
         <w:rPr>
           <w:rFonts w:hint="eastAsia" w:ascii="Times New Roman" w:hAnsi="Times New Roman"/>
@@ -638,7 +636,20 @@
               <w:rPr>
                 <w:rFonts w:hint="eastAsia" w:ascii="Times New Roman" w:hAnsi="Times New Roman"/>
               </w:rPr>
-              <w:t>是否申请做主题报告</w:t>
+              <w:t>是否申请做</w:t>
+            </w:r>
+            <w:r>
+              <w:rPr>
+                <w:rFonts w:hint="eastAsia" w:ascii="Times New Roman" w:hAnsi="Times New Roman"/>
+                <w:lang w:eastAsia="zh-CN"/>
+              </w:rPr>
+              <w:t>发言</w:t>
+            </w:r>
+            <w:r>
+              <w:rPr>
+                <w:rFonts w:hint="eastAsia" w:ascii="Times New Roman" w:hAnsi="Times New Roman"/>
+              </w:rPr>
+              <w:t>报告</w:t>
             </w:r>
           </w:p>
         </w:tc>
@@ -729,14 +740,22 @@
             <w:pPr>
               <w:jc w:val="left"/>
               <w:rPr>
-                <w:rFonts w:hint="eastAsia" w:ascii="Times New Roman" w:hAnsi="Times New Roman"/>
-              </w:rPr>
-            </w:pPr>
-            <w:r>
-              <w:rPr>
-                <w:rFonts w:hint="eastAsia" w:ascii="Times New Roman" w:hAnsi="Times New Roman"/>
-              </w:rPr>
-              <w:t>是否投稿</w:t>
+                <w:rFonts w:hint="eastAsia" w:ascii="Times New Roman" w:hAnsi="Times New Roman" w:eastAsia="等线"/>
+                <w:lang w:eastAsia="zh-CN"/>
+              </w:rPr>
+            </w:pPr>
+            <w:r>
+              <w:rPr>
+                <w:rFonts w:hint="eastAsia" w:ascii="Times New Roman" w:hAnsi="Times New Roman"/>
+              </w:rPr>
+              <w:t>是否</w:t>
+            </w:r>
+            <w:r>
+              <w:rPr>
+                <w:rFonts w:hint="eastAsia" w:ascii="Times New Roman" w:hAnsi="Times New Roman"/>
+                <w:lang w:eastAsia="zh-CN"/>
+              </w:rPr>
+              <w:t>提交摘要</w:t>
             </w:r>
           </w:p>
         </w:tc>
@@ -755,6 +774,106 @@
               <w:jc w:val="left"/>
               <w:rPr>
                 <w:rFonts w:hint="eastAsia" w:ascii="Times New Roman" w:hAnsi="Times New Roman"/>
+              </w:rPr>
+            </w:pPr>
+            <w:r>
+              <w:rPr>
+                <w:rFonts w:ascii="Times New Roman" w:hAnsi="Times New Roman"/>
+              </w:rPr>
+              <w:t>[   ]</w:t>
+            </w:r>
+            <w:r>
+              <w:rPr>
+                <w:rFonts w:hint="eastAsia" w:ascii="Times New Roman" w:hAnsi="Times New Roman"/>
+              </w:rPr>
+              <w:t>是</w:t>
+            </w:r>
+            <w:r>
+              <w:rPr>
+                <w:rFonts w:ascii="Times New Roman" w:hAnsi="Times New Roman"/>
+              </w:rPr>
+              <w:t xml:space="preserve">  [  </w:t>
+            </w:r>
+            <w:r>
+              <w:rPr>
+                <w:rFonts w:hint="eastAsia" w:ascii="Times New Roman" w:hAnsi="Times New Roman"/>
+              </w:rPr>
+              <w:t> </w:t>
+            </w:r>
+            <w:r>
+              <w:rPr>
+                <w:rFonts w:ascii="Times New Roman" w:hAnsi="Times New Roman"/>
+              </w:rPr>
+              <w:t>]</w:t>
+            </w:r>
+            <w:r>
+              <w:rPr>
+                <w:rFonts w:hint="eastAsia" w:ascii="Times New Roman" w:hAnsi="Times New Roman"/>
+              </w:rPr>
+              <w:t>否</w:t>
+            </w:r>
+          </w:p>
+        </w:tc>
+      </w:tr>
+      <w:tr>
+        <w:tblPrEx>
+          <w:tblBorders>
+            <w:top w:val="single" w:color="auto" w:sz="4" w:space="0"/>
+            <w:left w:val="single" w:color="auto" w:sz="4" w:space="0"/>
+            <w:bottom w:val="single" w:color="auto" w:sz="4" w:space="0"/>
+            <w:right w:val="single" w:color="auto" w:sz="4" w:space="0"/>
+            <w:insideH w:val="single" w:color="auto" w:sz="4" w:space="0"/>
+            <w:insideV w:val="single" w:color="auto" w:sz="4" w:space="0"/>
+          </w:tblBorders>
+          <w:tblCellMar>
+            <w:top w:w="0" w:type="dxa"/>
+            <w:left w:w="108" w:type="dxa"/>
+            <w:bottom w:w="0" w:type="dxa"/>
+            <w:right w:w="108" w:type="dxa"/>
+          </w:tblCellMar>
+        </w:tblPrEx>
+        <w:tc>
+          <w:tcPr>
+            <w:tcW w:w="2478" w:type="dxa"/>
+            <w:tcBorders>
+              <w:top w:val="single" w:color="auto" w:sz="4" w:space="0"/>
+              <w:left w:val="single" w:color="auto" w:sz="4" w:space="0"/>
+              <w:bottom w:val="single" w:color="auto" w:sz="4" w:space="0"/>
+              <w:right w:val="single" w:color="auto" w:sz="4" w:space="0"/>
+            </w:tcBorders>
+          </w:tcPr>
+          <w:p>
+            <w:pPr>
+              <w:jc w:val="left"/>
+              <w:rPr>
+                <w:rFonts w:hint="eastAsia" w:ascii="Times New Roman" w:hAnsi="Times New Roman" w:eastAsia="等线"/>
+                <w:lang w:eastAsia="zh-CN"/>
+              </w:rPr>
+            </w:pPr>
+            <w:r>
+              <w:rPr>
+                <w:rFonts w:hint="eastAsia" w:ascii="Times New Roman" w:hAnsi="Times New Roman"/>
+                <w:lang w:eastAsia="zh-CN"/>
+              </w:rPr>
+              <w:t>是否提交全文</w:t>
+            </w:r>
+          </w:p>
+        </w:tc>
+        <w:tc>
+          <w:tcPr>
+            <w:tcW w:w="6044" w:type="dxa"/>
+            <w:tcBorders>
+              <w:top w:val="single" w:color="auto" w:sz="4" w:space="0"/>
+              <w:left w:val="nil"/>
+              <w:bottom w:val="single" w:color="auto" w:sz="4" w:space="0"/>
+              <w:right w:val="single" w:color="auto" w:sz="4" w:space="0"/>
+            </w:tcBorders>
+          </w:tcPr>
+          <w:p>
+            <w:pPr>
+              <w:jc w:val="left"/>
+              <w:rPr>
+                <w:rFonts w:ascii="Times New Roman" w:hAnsi="Times New Roman"/>
               </w:rPr>
             </w:pPr>
             <w:r>
@@ -856,6 +975,8 @@
         </w:rPr>
         <w:t>信息</w:t>
       </w:r>
+      <w:bookmarkStart w:id="0" w:name="_GoBack"/>
+      <w:bookmarkEnd w:id="0"/>
     </w:p>
     <w:tbl>
       <w:tblPr>

</xml_diff>